<commit_message>
Minor update on target pressure
</commit_message>
<xml_diff>
--- a/rsad/RGL-RSAD.docx
+++ b/rsad/RGL-RSAD.docx
@@ -118,7 +118,7 @@
           <w:sz w:val="24"/>
           <w:szCs w:val="24"/>
         </w:rPr>
-        <w:t xml:space="preserve">This Radiological Safety Analysis Document (RSAD) identifies the general conditions associated with the CLAS12 Run Group </w:t>
+        <w:t xml:space="preserve">This Radiological Safety Analysis Document (RSAD) identifies the general conditions associated with CLAS12 Run Group </w:t>
       </w:r>
       <w:r>
         <w:rPr>
@@ -779,7 +779,72 @@
           <w:sz w:val="24"/>
           <w:szCs w:val="24"/>
         </w:rPr>
-        <w:t xml:space="preserve">m wall thickness. It will be operated at a nominal pressure of 60 psi (4 atm). The straw has entrance and exit windows of </w:t>
+        <w:t>m wall thickness. It will be operated at a nominal pressure of 6</w:t>
+      </w:r>
+      <w:r>
+        <w:rPr>
+          <w:rFonts w:asciiTheme="majorHAnsi" w:eastAsia="Calibri" w:hAnsiTheme="majorHAnsi" w:cstheme="majorHAnsi"/>
+          <w:color w:val="000000" w:themeColor="text1"/>
+          <w:sz w:val="24"/>
+          <w:szCs w:val="24"/>
+        </w:rPr>
+        <w:t>8</w:t>
+      </w:r>
+      <w:r>
+        <w:rPr>
+          <w:rFonts w:asciiTheme="majorHAnsi" w:eastAsia="Calibri" w:hAnsiTheme="majorHAnsi" w:cstheme="majorHAnsi"/>
+          <w:color w:val="000000" w:themeColor="text1"/>
+          <w:sz w:val="24"/>
+          <w:szCs w:val="24"/>
+        </w:rPr>
+        <w:t xml:space="preserve"> </w:t>
+      </w:r>
+      <w:proofErr w:type="spellStart"/>
+      <w:r>
+        <w:rPr>
+          <w:rFonts w:asciiTheme="majorHAnsi" w:eastAsia="Calibri" w:hAnsiTheme="majorHAnsi" w:cstheme="majorHAnsi"/>
+          <w:color w:val="000000" w:themeColor="text1"/>
+          <w:sz w:val="24"/>
+          <w:szCs w:val="24"/>
+        </w:rPr>
+        <w:t>psi</w:t>
+      </w:r>
+      <w:r>
+        <w:rPr>
+          <w:rFonts w:asciiTheme="majorHAnsi" w:eastAsia="Calibri" w:hAnsiTheme="majorHAnsi" w:cstheme="majorHAnsi"/>
+          <w:color w:val="000000" w:themeColor="text1"/>
+          <w:sz w:val="24"/>
+          <w:szCs w:val="24"/>
+        </w:rPr>
+        <w:t>g</w:t>
+      </w:r>
+      <w:proofErr w:type="spellEnd"/>
+      <w:r>
+        <w:rPr>
+          <w:rFonts w:asciiTheme="majorHAnsi" w:eastAsia="Calibri" w:hAnsiTheme="majorHAnsi" w:cstheme="majorHAnsi"/>
+          <w:color w:val="000000" w:themeColor="text1"/>
+          <w:sz w:val="24"/>
+          <w:szCs w:val="24"/>
+        </w:rPr>
+        <w:t xml:space="preserve"> (4</w:t>
+      </w:r>
+      <w:r>
+        <w:rPr>
+          <w:rFonts w:asciiTheme="majorHAnsi" w:eastAsia="Calibri" w:hAnsiTheme="majorHAnsi" w:cstheme="majorHAnsi"/>
+          <w:color w:val="000000" w:themeColor="text1"/>
+          <w:sz w:val="24"/>
+          <w:szCs w:val="24"/>
+        </w:rPr>
+        <w:t>.6</w:t>
+      </w:r>
+      <w:r>
+        <w:rPr>
+          <w:rFonts w:asciiTheme="majorHAnsi" w:eastAsia="Calibri" w:hAnsiTheme="majorHAnsi" w:cstheme="majorHAnsi"/>
+          <w:color w:val="000000" w:themeColor="text1"/>
+          <w:sz w:val="24"/>
+          <w:szCs w:val="24"/>
+        </w:rPr>
+        <w:t xml:space="preserve"> atm). The straw has entrance and exit windows of </w:t>
       </w:r>
       <w:r>
         <w:rPr>

</xml_diff>

<commit_message>
Remove mention of OSPs and TOSPs in favor of ePAS
</commit_message>
<xml_diff>
--- a/rsad/RGL-RSAD.docx
+++ b/rsad/RGL-RSAD.docx
@@ -2735,7 +2735,30 @@
           <w:sz w:val="24"/>
           <w:szCs w:val="24"/>
         </w:rPr>
-        <w:t xml:space="preserve">All experimenters must comply with experiment-specific administrative controls that begin with the measures outlined in the experiment’s Conduct of Operations document. These controls may include radiological work permits (RWPs), temporary operational safety procedures (TOSPs), operational safety procedures (OSPs), and/or verbal instructions from RadCon. A General Access RWP (GARWP) that governs access to Hall B and the accelerator enclosure is in place and may be found at </w:t>
+        <w:t xml:space="preserve">All experimenters must comply with experiment-specific administrative controls that begin with the measures outlined in the experiment’s Conduct of Operations document. These controls may include radiological work permits (RWPs), </w:t>
+      </w:r>
+      <w:proofErr w:type="spellStart"/>
+      <w:r>
+        <w:rPr>
+          <w:sz w:val="24"/>
+          <w:szCs w:val="24"/>
+        </w:rPr>
+        <w:t>ePAS</w:t>
+      </w:r>
+      <w:proofErr w:type="spellEnd"/>
+      <w:r>
+        <w:rPr>
+          <w:sz w:val="24"/>
+          <w:szCs w:val="24"/>
+        </w:rPr>
+        <w:t xml:space="preserve"> permits, </w:t>
+      </w:r>
+      <w:r>
+        <w:rPr>
+          <w:sz w:val="24"/>
+          <w:szCs w:val="24"/>
+        </w:rPr>
+        <w:t xml:space="preserve">and/or verbal instructions from RadCon. A General Access RWP (GARWP) that governs access to Hall B and the accelerator enclosure is in place and may be found at </w:t>
       </w:r>
       <w:hyperlink r:id="rId8" w:history="1">
         <w:r>

</xml_diff>

<commit_message>
Update max lumi value
</commit_message>
<xml_diff>
--- a/rsad/RGL-RSAD.docx
+++ b/rsad/RGL-RSAD.docx
@@ -1406,7 +1406,7 @@
           <w:sz w:val="24"/>
           <w:szCs w:val="24"/>
         </w:rPr>
-        <w:t>6</w:t>
+        <w:t>2.8</w:t>
       </w:r>
       <w:r>
         <w:rPr>
@@ -1444,7 +1444,7 @@
           <w:szCs w:val="24"/>
           <w:vertAlign w:val="superscript"/>
         </w:rPr>
-        <w:t>4</w:t>
+        <w:t>5</w:t>
       </w:r>
       <w:r>
         <w:rPr>

</xml_diff>